<commit_message>
Add release number;change order of User Guide and About links;add some content to User Guide.
</commit_message>
<xml_diff>
--- a/webapp/static/user_guide/checking_your_metadata.docx
+++ b/webapp/static/user_guide/checking_your_metadata.docx
@@ -46,7 +46,7 @@
     <w:p/>
     <w:p>
       <w:r>
-        <w:t xml:space="preserve">How do you know when you’ve filled in all of the required and recommended values? ezEML’s </w:t>
+        <w:t xml:space="preserve">ezEML’s </w:t>
       </w:r>
       <w:r>
         <w:rPr>
@@ -56,10 +56,25 @@
         <w:t>Check</w:t>
       </w:r>
       <w:r>
-        <w:t xml:space="preserve"> feature will tell you.</w:t>
+        <w:t xml:space="preserve"> feature helps you determine when all of the required and recommended values have been completed.</w:t>
       </w:r>
     </w:p>
     <w:p/>
+    <w:p>
+      <w:pPr>
+        <w:rPr>
+          <w:i/>
+          <w:iCs/>
+        </w:rPr>
+      </w:pPr>
+      <w:r>
+        <w:rPr>
+          <w:i/>
+          <w:iCs/>
+        </w:rPr>
+        <w:t>…to be continued…</w:t>
+      </w:r>
+    </w:p>
     <w:p/>
     <w:p/>
     <w:sectPr>

</xml_diff>

<commit_message>
Finalize New|Open|Close buttons;move Check and Download EML to Contents list;make Data Package ID page take you to Check Metadata page;finish User Guide;fix various bugs.
</commit_message>
<xml_diff>
--- a/webapp/static/user_guide/checking_your_metadata.docx
+++ b/webapp/static/user_guide/checking_your_metadata.docx
@@ -1,6 +1,6 @@
 
 <file path=word/document.xml><?xml version="1.0" encoding="utf-8"?>
-<w:document xmlns:wpc="http://schemas.microsoft.com/office/word/2010/wordprocessingCanvas" xmlns:cx="http://schemas.microsoft.com/office/drawing/2014/chartex" xmlns:cx1="http://schemas.microsoft.com/office/drawing/2015/9/8/chartex" xmlns:cx2="http://schemas.microsoft.com/office/drawing/2015/10/21/chartex" xmlns:cx3="http://schemas.microsoft.com/office/drawing/2016/5/9/chartex" xmlns:cx4="http://schemas.microsoft.com/office/drawing/2016/5/10/chartex" xmlns:cx5="http://schemas.microsoft.com/office/drawing/2016/5/11/chartex" xmlns:cx6="http://schemas.microsoft.com/office/drawing/2016/5/12/chartex" xmlns:cx7="http://schemas.microsoft.com/office/drawing/2016/5/13/chartex" xmlns:cx8="http://schemas.microsoft.com/office/drawing/2016/5/14/chartex" xmlns:mc="http://schemas.openxmlformats.org/markup-compatibility/2006" xmlns:aink="http://schemas.microsoft.com/office/drawing/2016/ink" xmlns:am3d="http://schemas.microsoft.com/office/drawing/2017/model3d" xmlns:o="urn:schemas-microsoft-com:office:office" xmlns:r="http://schemas.openxmlformats.org/officeDocument/2006/relationships" xmlns:m="http://schemas.openxmlformats.org/officeDocument/2006/math" xmlns:v="urn:schemas-microsoft-com:vml" xmlns:wp14="http://schemas.microsoft.com/office/word/2010/wordprocessingDrawing" xmlns:wp="http://schemas.openxmlformats.org/drawingml/2006/wordprocessingDrawing" xmlns:w10="urn:schemas-microsoft-com:office:word" xmlns:w="http://schemas.openxmlformats.org/wordprocessingml/2006/main" xmlns:w14="http://schemas.microsoft.com/office/word/2010/wordml" xmlns:w15="http://schemas.microsoft.com/office/word/2012/wordml" xmlns:w16cid="http://schemas.microsoft.com/office/word/2016/wordml/cid" xmlns:w16se="http://schemas.microsoft.com/office/word/2015/wordml/symex" xmlns:wpg="http://schemas.microsoft.com/office/word/2010/wordprocessingGroup" xmlns:wpi="http://schemas.microsoft.com/office/word/2010/wordprocessingInk" xmlns:wne="http://schemas.microsoft.com/office/word/2006/wordml" xmlns:wps="http://schemas.microsoft.com/office/word/2010/wordprocessingShape" mc:Ignorable="w14 w15 w16se w16cid wp14">
+<w:document xmlns:wpc="http://schemas.microsoft.com/office/word/2010/wordprocessingCanvas" xmlns:cx="http://schemas.microsoft.com/office/drawing/2014/chartex" xmlns:cx1="http://schemas.microsoft.com/office/drawing/2015/9/8/chartex" xmlns:cx2="http://schemas.microsoft.com/office/drawing/2015/10/21/chartex" xmlns:cx3="http://schemas.microsoft.com/office/drawing/2016/5/9/chartex" xmlns:cx4="http://schemas.microsoft.com/office/drawing/2016/5/10/chartex" xmlns:cx5="http://schemas.microsoft.com/office/drawing/2016/5/11/chartex" xmlns:cx6="http://schemas.microsoft.com/office/drawing/2016/5/12/chartex" xmlns:cx7="http://schemas.microsoft.com/office/drawing/2016/5/13/chartex" xmlns:cx8="http://schemas.microsoft.com/office/drawing/2016/5/14/chartex" xmlns:mc="http://schemas.openxmlformats.org/markup-compatibility/2006" xmlns:aink="http://schemas.microsoft.com/office/drawing/2016/ink" xmlns:am3d="http://schemas.microsoft.com/office/drawing/2017/model3d" xmlns:o="urn:schemas-microsoft-com:office:office" xmlns:r="http://schemas.openxmlformats.org/officeDocument/2006/relationships" xmlns:m="http://schemas.openxmlformats.org/officeDocument/2006/math" xmlns:v="urn:schemas-microsoft-com:vml" xmlns:wp14="http://schemas.microsoft.com/office/word/2010/wordprocessingDrawing" xmlns:wp="http://schemas.openxmlformats.org/drawingml/2006/wordprocessingDrawing" xmlns:w10="urn:schemas-microsoft-com:office:word" xmlns:w="http://schemas.openxmlformats.org/wordprocessingml/2006/main" xmlns:w14="http://schemas.microsoft.com/office/word/2010/wordml" xmlns:w15="http://schemas.microsoft.com/office/word/2012/wordml" xmlns:w16cex="http://schemas.microsoft.com/office/word/2018/wordml/cex" xmlns:w16cid="http://schemas.microsoft.com/office/word/2016/wordml/cid" xmlns:w16="http://schemas.microsoft.com/office/word/2018/wordml" xmlns:w16se="http://schemas.microsoft.com/office/word/2015/wordml/symex" xmlns:wpg="http://schemas.microsoft.com/office/word/2010/wordprocessingGroup" xmlns:wpi="http://schemas.microsoft.com/office/word/2010/wordprocessingInk" xmlns:wne="http://schemas.microsoft.com/office/word/2006/wordml" xmlns:wps="http://schemas.microsoft.com/office/word/2010/wordprocessingShape" mc:Ignorable="w14 w15 w16se w16cid w16 w16cex wp14">
   <w:body>
     <w:p>
       <w:pPr>
@@ -56,26 +56,232 @@
         <w:t>Check</w:t>
       </w:r>
       <w:r>
+        <w:rPr>
+          <w:b/>
+          <w:bCs/>
+        </w:rPr>
+        <w:t xml:space="preserve"> Metadata</w:t>
+      </w:r>
+      <w:r>
         <w:t xml:space="preserve"> feature helps you determine when all of the required and recommended values have been completed.</w:t>
+      </w:r>
+    </w:p>
+    <w:p/>
+    <w:p>
+      <w:r>
+        <w:t xml:space="preserve">To use it, click the </w:t>
+      </w:r>
+      <w:r>
+        <w:rPr>
+          <w:b/>
+          <w:bCs/>
+        </w:rPr>
+        <w:t>Check</w:t>
+      </w:r>
+      <w:r>
+        <w:rPr>
+          <w:b/>
+          <w:bCs/>
+        </w:rPr>
+        <w:t xml:space="preserve"> Metadata</w:t>
+      </w:r>
+      <w:r>
+        <w:t xml:space="preserve"> link in </w:t>
+      </w:r>
+      <w:r>
+        <w:t xml:space="preserve">the </w:t>
+      </w:r>
+      <w:r>
+        <w:rPr>
+          <w:b/>
+          <w:bCs/>
+        </w:rPr>
+        <w:t>Contents</w:t>
+      </w:r>
+      <w:r>
+        <w:t xml:space="preserve"> list on the left side of the page. If you use ezEML as a “wizard,” going through the </w:t>
+      </w:r>
+      <w:r>
+        <w:rPr>
+          <w:b/>
+          <w:bCs/>
+        </w:rPr>
+        <w:t>Contents</w:t>
+      </w:r>
+      <w:r>
+        <w:t xml:space="preserve"> sections in order, you will be taken to </w:t>
+      </w:r>
+      <w:r>
+        <w:rPr>
+          <w:b/>
+          <w:bCs/>
+        </w:rPr>
+        <w:t>Check Metadata</w:t>
+      </w:r>
+      <w:r>
+        <w:t xml:space="preserve"> after the </w:t>
+      </w:r>
+      <w:r>
+        <w:rPr>
+          <w:b/>
+          <w:bCs/>
+        </w:rPr>
+        <w:t>Data Package ID</w:t>
+      </w:r>
+      <w:r>
+        <w:t xml:space="preserve"> section, but you can click on </w:t>
+      </w:r>
+      <w:r>
+        <w:rPr>
+          <w:b/>
+          <w:bCs/>
+        </w:rPr>
+        <w:t>Check Metadata</w:t>
+      </w:r>
+      <w:r>
+        <w:t xml:space="preserve"> at any time, as many times as you need.</w:t>
+      </w:r>
+    </w:p>
+    <w:p>
+      <w:pPr>
+        <w:ind w:left="0" w:firstLine="0"/>
+      </w:pPr>
+    </w:p>
+    <w:p>
+      <w:pPr>
+        <w:ind w:left="0" w:firstLine="0"/>
+      </w:pPr>
+      <w:r>
+        <w:t xml:space="preserve">Click </w:t>
+      </w:r>
+      <w:r>
+        <w:rPr>
+          <w:b/>
+          <w:bCs/>
+        </w:rPr>
+        <w:t xml:space="preserve">Check Metadata </w:t>
+      </w:r>
+      <w:r>
+        <w:t>will bring up a screen that looks something like this:</w:t>
+      </w:r>
+    </w:p>
+    <w:p>
+      <w:r>
+        <w:drawing>
+          <wp:inline distT="0" distB="0" distL="0" distR="0" wp14:anchorId="18F5CC22" wp14:editId="00FCE67B">
+            <wp:extent cx="5943600" cy="4450715"/>
+            <wp:effectExtent l="0" t="0" r="0" b="0"/>
+            <wp:docPr id="1" name="Picture 1" descr="A screenshot of a social media post&#10;&#10;Description automatically generated"/>
+            <wp:cNvGraphicFramePr>
+              <a:graphicFrameLocks xmlns:a="http://schemas.openxmlformats.org/drawingml/2006/main" noChangeAspect="1"/>
+            </wp:cNvGraphicFramePr>
+            <a:graphic xmlns:a="http://schemas.openxmlformats.org/drawingml/2006/main">
+              <a:graphicData uri="http://schemas.openxmlformats.org/drawingml/2006/picture">
+                <pic:pic xmlns:pic="http://schemas.openxmlformats.org/drawingml/2006/picture">
+                  <pic:nvPicPr>
+                    <pic:cNvPr id="1" name="Picture 1" descr="A screenshot of a social media post&#10;&#10;Description automatically generated"/>
+                    <pic:cNvPicPr/>
+                  </pic:nvPicPr>
+                  <pic:blipFill>
+                    <a:blip r:embed="rId4"/>
+                    <a:stretch>
+                      <a:fillRect/>
+                    </a:stretch>
+                  </pic:blipFill>
+                  <pic:spPr>
+                    <a:xfrm>
+                      <a:off x="0" y="0"/>
+                      <a:ext cx="5943600" cy="4450715"/>
+                    </a:xfrm>
+                    <a:prstGeom prst="rect">
+                      <a:avLst/>
+                    </a:prstGeom>
+                  </pic:spPr>
+                </pic:pic>
+              </a:graphicData>
+            </a:graphic>
+          </wp:inline>
+        </w:drawing>
+      </w:r>
+    </w:p>
+    <w:p>
+      <w:r>
+        <w:t xml:space="preserve">Each Required or Recommended item that’s missing or in need of correction is listed. Each item starts with a link </w:t>
+      </w:r>
+      <w:r>
+        <w:t xml:space="preserve">you can click on to </w:t>
+      </w:r>
+      <w:r>
+        <w:t xml:space="preserve">take you directly to the page where the item can be found. </w:t>
+      </w:r>
+    </w:p>
+    <w:p/>
+    <w:p>
+      <w:r>
+        <w:lastRenderedPageBreak/>
+        <w:t xml:space="preserve">In the example above, for example, several Data Table attributes have missing Definition fields. </w:t>
+      </w:r>
+      <w:r>
+        <w:t xml:space="preserve">You don’t have to guess which attributes need fixing. </w:t>
+      </w:r>
+      <w:r>
+        <w:t xml:space="preserve">Clicking </w:t>
+      </w:r>
+      <w:r>
+        <w:t>any</w:t>
+      </w:r>
+      <w:r>
+        <w:t xml:space="preserve"> of the </w:t>
+      </w:r>
+      <w:r>
+        <w:rPr>
+          <w:b/>
+          <w:bCs/>
+        </w:rPr>
+        <w:t>Attribute Definition</w:t>
+      </w:r>
+      <w:r>
+        <w:t xml:space="preserve"> links takes you directly to the attribute in question. </w:t>
+      </w:r>
+      <w:r>
+        <w:t>You can f</w:t>
+      </w:r>
+      <w:r>
+        <w:t xml:space="preserve">ix the missing value and then </w:t>
+      </w:r>
+      <w:r>
+        <w:t>execute</w:t>
+      </w:r>
+      <w:r>
+        <w:t xml:space="preserve"> the </w:t>
+      </w:r>
+      <w:r>
+        <w:rPr>
+          <w:b/>
+          <w:bCs/>
+        </w:rPr>
+        <w:t>Check</w:t>
+      </w:r>
+      <w:r>
+        <w:rPr>
+          <w:b/>
+          <w:bCs/>
+        </w:rPr>
+        <w:t xml:space="preserve"> Metadata</w:t>
+      </w:r>
+      <w:r>
+        <w:t xml:space="preserve"> command again. </w:t>
+      </w:r>
+      <w:r>
+        <w:t xml:space="preserve">Proceed iteratively in this way, fixing an item, running the check, fixing another item, etc., until there are no items left to fix. Then you’re ready to download the EML document. See “Downloading the EML Document” in this User Guide. </w:t>
       </w:r>
     </w:p>
     <w:p/>
     <w:p>
       <w:pPr>
-        <w:rPr>
-          <w:i/>
-          <w:iCs/>
-        </w:rPr>
+        <w:ind w:left="0" w:firstLine="0"/>
       </w:pPr>
-      <w:r>
-        <w:rPr>
-          <w:i/>
-          <w:iCs/>
-        </w:rPr>
-        <w:t>…to be continued…</w:t>
-      </w:r>
     </w:p>
-    <w:p/>
     <w:p/>
     <w:sectPr>
       <w:pgSz w:w="12240" w:h="15840"/>
@@ -88,7 +294,7 @@
 </file>
 
 <file path=word/styles.xml><?xml version="1.0" encoding="utf-8"?>
-<w:styles xmlns:mc="http://schemas.openxmlformats.org/markup-compatibility/2006" xmlns:r="http://schemas.openxmlformats.org/officeDocument/2006/relationships" xmlns:w="http://schemas.openxmlformats.org/wordprocessingml/2006/main" xmlns:w14="http://schemas.microsoft.com/office/word/2010/wordml" xmlns:w15="http://schemas.microsoft.com/office/word/2012/wordml" xmlns:w16cid="http://schemas.microsoft.com/office/word/2016/wordml/cid" xmlns:w16se="http://schemas.microsoft.com/office/word/2015/wordml/symex" mc:Ignorable="w14 w15 w16se w16cid">
+<w:styles xmlns:mc="http://schemas.openxmlformats.org/markup-compatibility/2006" xmlns:r="http://schemas.openxmlformats.org/officeDocument/2006/relationships" xmlns:w="http://schemas.openxmlformats.org/wordprocessingml/2006/main" xmlns:w14="http://schemas.microsoft.com/office/word/2010/wordml" xmlns:w15="http://schemas.microsoft.com/office/word/2012/wordml" xmlns:w16cex="http://schemas.microsoft.com/office/word/2018/wordml/cex" xmlns:w16cid="http://schemas.microsoft.com/office/word/2016/wordml/cid" xmlns:w16="http://schemas.microsoft.com/office/word/2018/wordml" xmlns:w16se="http://schemas.microsoft.com/office/word/2015/wordml/symex" mc:Ignorable="w14 w15 w16se w16cid w16 w16cex">
   <w:docDefaults>
     <w:rPrDefault>
       <w:rPr>

</xml_diff>

<commit_message>
Update User Guide to include changes to Submit to EDI and Import/Export.
</commit_message>
<xml_diff>
--- a/webapp/static/user_guide/checking_your_metadata.docx
+++ b/webapp/static/user_guide/checking_your_metadata.docx
@@ -139,7 +139,13 @@
         <w:t>Check Metadata</w:t>
       </w:r>
       <w:r>
-        <w:t xml:space="preserve"> at any time, as many times as you need.</w:t>
+        <w:t xml:space="preserve"> at any </w:t>
+      </w:r>
+      <w:r>
+        <w:t>point along the way,</w:t>
+      </w:r>
+      <w:r>
+        <w:t xml:space="preserve"> as many times as you need.</w:t>
       </w:r>
     </w:p>
     <w:p>
@@ -287,14 +293,93 @@
         <w:t xml:space="preserve"> command again. </w:t>
       </w:r>
       <w:r>
-        <w:t xml:space="preserve">Proceed iteratively in this way, fixing an item, running the check, fixing another item, etc., until there are no items left to fix. Then you’re ready to download the EML document. See “Downloading the EML Document” in this User Guide. </w:t>
+        <w:t>Proceed iteratively in this way, fixing an item, running the check, fixing another item, etc., until there are no items left to fix. Then you’re ready to download the EML document</w:t>
+      </w:r>
+      <w:r>
+        <w:t xml:space="preserve"> or submit your data package to the EDI data repository</w:t>
+      </w:r>
+      <w:r>
+        <w:t>. See “Downloading the EML Document”</w:t>
+      </w:r>
+      <w:r>
+        <w:t xml:space="preserve"> and “Submitting Your Package to EDI”</w:t>
+      </w:r>
+      <w:r>
+        <w:t xml:space="preserve"> in this User Guide. </w:t>
       </w:r>
     </w:p>
     <w:p/>
+    <w:p>
+      <w:pPr>
+        <w:spacing w:after="0" w:line="259" w:lineRule="auto"/>
+        <w:ind w:left="0" w:firstLine="0"/>
+      </w:pPr>
+      <w:r>
+        <w:rPr>
+          <w:sz w:val="32"/>
+        </w:rPr>
+        <w:t>Metadata</w:t>
+      </w:r>
+      <w:r>
+        <w:rPr>
+          <w:sz w:val="32"/>
+        </w:rPr>
+        <w:t xml:space="preserve"> Status Indicator</w:t>
+      </w:r>
+    </w:p>
     <w:p>
       <w:pPr>
         <w:ind w:left="0" w:firstLine="0"/>
       </w:pPr>
+    </w:p>
+    <w:p>
+      <w:pPr>
+        <w:ind w:left="0" w:firstLine="0"/>
+      </w:pPr>
+      <w:r>
+        <w:t xml:space="preserve">The </w:t>
+      </w:r>
+      <w:r>
+        <w:rPr>
+          <w:b/>
+          <w:bCs/>
+        </w:rPr>
+        <w:t>Check Metadata</w:t>
+      </w:r>
+      <w:r>
+        <w:t xml:space="preserve"> link in the </w:t>
+      </w:r>
+      <w:r>
+        <w:rPr>
+          <w:b/>
+          <w:bCs/>
+        </w:rPr>
+        <w:t>Contents</w:t>
+      </w:r>
+      <w:r>
+        <w:t xml:space="preserve"> list is accompanied by a status indicator showing whether your metadata currently has at least one error (indicator is red), is free of errors but has at least one warning (indicator is orange</w:t>
+      </w:r>
+      <w:proofErr w:type="gramStart"/>
+      <w:r>
+        <w:t>), or</w:t>
+      </w:r>
+      <w:proofErr w:type="gramEnd"/>
+      <w:r>
+        <w:t xml:space="preserve"> is entirely free of errors and warnings (indicator is green).</w:t>
+      </w:r>
+    </w:p>
+    <w:p>
+      <w:pPr>
+        <w:ind w:left="0" w:firstLine="0"/>
+      </w:pPr>
+    </w:p>
+    <w:p>
+      <w:pPr>
+        <w:ind w:left="0" w:firstLine="0"/>
+      </w:pPr>
+      <w:r>
+        <w:t>The status indicator is kept up to date as your work, so you can always see at a glance whether you have items that are missing or incorrect.</w:t>
+      </w:r>
     </w:p>
     <w:p/>
     <w:sectPr>

</xml_diff>

<commit_message>
Revise and update User Guide pages.
</commit_message>
<xml_diff>
--- a/webapp/static/user_guide/checking_your_metadata.docx
+++ b/webapp/static/user_guide/checking_your_metadata.docx
@@ -1,6 +1,6 @@
 
 <file path=word/document.xml><?xml version="1.0" encoding="utf-8"?>
-<w:document xmlns:wpc="http://schemas.microsoft.com/office/word/2010/wordprocessingCanvas" xmlns:cx="http://schemas.microsoft.com/office/drawing/2014/chartex" xmlns:cx1="http://schemas.microsoft.com/office/drawing/2015/9/8/chartex" xmlns:cx2="http://schemas.microsoft.com/office/drawing/2015/10/21/chartex" xmlns:cx3="http://schemas.microsoft.com/office/drawing/2016/5/9/chartex" xmlns:cx4="http://schemas.microsoft.com/office/drawing/2016/5/10/chartex" xmlns:cx5="http://schemas.microsoft.com/office/drawing/2016/5/11/chartex" xmlns:cx6="http://schemas.microsoft.com/office/drawing/2016/5/12/chartex" xmlns:cx7="http://schemas.microsoft.com/office/drawing/2016/5/13/chartex" xmlns:cx8="http://schemas.microsoft.com/office/drawing/2016/5/14/chartex" xmlns:mc="http://schemas.openxmlformats.org/markup-compatibility/2006" xmlns:aink="http://schemas.microsoft.com/office/drawing/2016/ink" xmlns:am3d="http://schemas.microsoft.com/office/drawing/2017/model3d" xmlns:o="urn:schemas-microsoft-com:office:office" xmlns:r="http://schemas.openxmlformats.org/officeDocument/2006/relationships" xmlns:m="http://schemas.openxmlformats.org/officeDocument/2006/math" xmlns:v="urn:schemas-microsoft-com:vml" xmlns:wp14="http://schemas.microsoft.com/office/word/2010/wordprocessingDrawing" xmlns:wp="http://schemas.openxmlformats.org/drawingml/2006/wordprocessingDrawing" xmlns:w10="urn:schemas-microsoft-com:office:word" xmlns:w="http://schemas.openxmlformats.org/wordprocessingml/2006/main" xmlns:w14="http://schemas.microsoft.com/office/word/2010/wordml" xmlns:w15="http://schemas.microsoft.com/office/word/2012/wordml" xmlns:w16cex="http://schemas.microsoft.com/office/word/2018/wordml/cex" xmlns:w16cid="http://schemas.microsoft.com/office/word/2016/wordml/cid" xmlns:w16="http://schemas.microsoft.com/office/word/2018/wordml" xmlns:w16se="http://schemas.microsoft.com/office/word/2015/wordml/symex" xmlns:wpg="http://schemas.microsoft.com/office/word/2010/wordprocessingGroup" xmlns:wpi="http://schemas.microsoft.com/office/word/2010/wordprocessingInk" xmlns:wne="http://schemas.microsoft.com/office/word/2006/wordml" xmlns:wps="http://schemas.microsoft.com/office/word/2010/wordprocessingShape" mc:Ignorable="w14 w15 w16se w16cid w16 w16cex wp14">
+<w:document xmlns:wpc="http://schemas.microsoft.com/office/word/2010/wordprocessingCanvas" xmlns:cx="http://schemas.microsoft.com/office/drawing/2014/chartex" xmlns:cx1="http://schemas.microsoft.com/office/drawing/2015/9/8/chartex" xmlns:cx2="http://schemas.microsoft.com/office/drawing/2015/10/21/chartex" xmlns:cx3="http://schemas.microsoft.com/office/drawing/2016/5/9/chartex" xmlns:cx4="http://schemas.microsoft.com/office/drawing/2016/5/10/chartex" xmlns:cx5="http://schemas.microsoft.com/office/drawing/2016/5/11/chartex" xmlns:cx6="http://schemas.microsoft.com/office/drawing/2016/5/12/chartex" xmlns:cx7="http://schemas.microsoft.com/office/drawing/2016/5/13/chartex" xmlns:cx8="http://schemas.microsoft.com/office/drawing/2016/5/14/chartex" xmlns:mc="http://schemas.openxmlformats.org/markup-compatibility/2006" xmlns:aink="http://schemas.microsoft.com/office/drawing/2016/ink" xmlns:am3d="http://schemas.microsoft.com/office/drawing/2017/model3d" xmlns:o="urn:schemas-microsoft-com:office:office" xmlns:r="http://schemas.openxmlformats.org/officeDocument/2006/relationships" xmlns:m="http://schemas.openxmlformats.org/officeDocument/2006/math" xmlns:v="urn:schemas-microsoft-com:vml" xmlns:wp14="http://schemas.microsoft.com/office/word/2010/wordprocessingDrawing" xmlns:wp="http://schemas.openxmlformats.org/drawingml/2006/wordprocessingDrawing" xmlns:w10="urn:schemas-microsoft-com:office:word" xmlns:w="http://schemas.openxmlformats.org/wordprocessingml/2006/main" xmlns:w14="http://schemas.microsoft.com/office/word/2010/wordml" xmlns:w15="http://schemas.microsoft.com/office/word/2012/wordml" xmlns:w16cex="http://schemas.microsoft.com/office/word/2018/wordml/cex" xmlns:w16cid="http://schemas.microsoft.com/office/word/2016/wordml/cid" xmlns:w16="http://schemas.microsoft.com/office/word/2018/wordml" xmlns:w16sdtdh="http://schemas.microsoft.com/office/word/2020/wordml/sdtdatahash" xmlns:w16se="http://schemas.microsoft.com/office/word/2015/wordml/symex" xmlns:wpg="http://schemas.microsoft.com/office/word/2010/wordprocessingGroup" xmlns:wpi="http://schemas.microsoft.com/office/word/2010/wordprocessingInk" xmlns:wne="http://schemas.microsoft.com/office/word/2006/wordml" xmlns:wps="http://schemas.microsoft.com/office/word/2010/wordprocessingShape" mc:Ignorable="w14 w15 w16se w16cid w16 w16cex w16sdtdh wp14">
   <w:body>
     <w:p>
       <w:pPr>
@@ -63,7 +63,13 @@
         <w:t xml:space="preserve"> Metadata</w:t>
       </w:r>
       <w:r>
-        <w:t xml:space="preserve"> feature helps you determine when all of the required and recommended values have been completed.</w:t>
+        <w:t xml:space="preserve"> feature helps you determine when</w:t>
+      </w:r>
+      <w:r>
+        <w:t xml:space="preserve"> you have completed</w:t>
+      </w:r>
+      <w:r>
+        <w:t xml:space="preserve"> all of the required and recommended values.</w:t>
       </w:r>
     </w:p>
     <w:p/>
@@ -119,7 +125,13 @@
         <w:t>Check Metadata</w:t>
       </w:r>
       <w:r>
-        <w:t xml:space="preserve"> after the </w:t>
+        <w:t xml:space="preserve"> after </w:t>
+      </w:r>
+      <w:r>
+        <w:t xml:space="preserve">you leave </w:t>
+      </w:r>
+      <w:r>
+        <w:t xml:space="preserve">the </w:t>
       </w:r>
       <w:r>
         <w:rPr>
@@ -302,7 +314,13 @@
         <w:t>. See “Downloading the EML Document”</w:t>
       </w:r>
       <w:r>
-        <w:t xml:space="preserve"> and “Submitting Your Package to EDI”</w:t>
+        <w:t xml:space="preserve"> and “</w:t>
+      </w:r>
+      <w:r>
+        <w:t>Sending</w:t>
+      </w:r>
+      <w:r>
+        <w:t xml:space="preserve"> Your Package to EDI”</w:t>
       </w:r>
       <w:r>
         <w:t xml:space="preserve"> in this User Guide. </w:t>
@@ -318,13 +336,7 @@
         <w:rPr>
           <w:sz w:val="32"/>
         </w:rPr>
-        <w:t>Metadata</w:t>
-      </w:r>
-      <w:r>
-        <w:rPr>
-          <w:sz w:val="32"/>
-        </w:rPr>
-        <w:t xml:space="preserve"> Status Indicator</w:t>
+        <w:t>Metadata Status Indicator</w:t>
       </w:r>
     </w:p>
     <w:p>
@@ -393,7 +405,7 @@
 </file>
 
 <file path=word/styles.xml><?xml version="1.0" encoding="utf-8"?>
-<w:styles xmlns:mc="http://schemas.openxmlformats.org/markup-compatibility/2006" xmlns:r="http://schemas.openxmlformats.org/officeDocument/2006/relationships" xmlns:w="http://schemas.openxmlformats.org/wordprocessingml/2006/main" xmlns:w14="http://schemas.microsoft.com/office/word/2010/wordml" xmlns:w15="http://schemas.microsoft.com/office/word/2012/wordml" xmlns:w16cex="http://schemas.microsoft.com/office/word/2018/wordml/cex" xmlns:w16cid="http://schemas.microsoft.com/office/word/2016/wordml/cid" xmlns:w16="http://schemas.microsoft.com/office/word/2018/wordml" xmlns:w16se="http://schemas.microsoft.com/office/word/2015/wordml/symex" mc:Ignorable="w14 w15 w16se w16cid w16 w16cex">
+<w:styles xmlns:mc="http://schemas.openxmlformats.org/markup-compatibility/2006" xmlns:r="http://schemas.openxmlformats.org/officeDocument/2006/relationships" xmlns:w="http://schemas.openxmlformats.org/wordprocessingml/2006/main" xmlns:w14="http://schemas.microsoft.com/office/word/2010/wordml" xmlns:w15="http://schemas.microsoft.com/office/word/2012/wordml" xmlns:w16cex="http://schemas.microsoft.com/office/word/2018/wordml/cex" xmlns:w16cid="http://schemas.microsoft.com/office/word/2016/wordml/cid" xmlns:w16="http://schemas.microsoft.com/office/word/2018/wordml" xmlns:w16sdtdh="http://schemas.microsoft.com/office/word/2020/wordml/sdtdatahash" xmlns:w16se="http://schemas.microsoft.com/office/word/2015/wordml/symex" mc:Ignorable="w14 w15 w16se w16cid w16 w16cex w16sdtdh">
   <w:docDefaults>
     <w:rPrDefault>
       <w:rPr>

</xml_diff>

<commit_message>
Add YouTube links to User Guide sections.
</commit_message>
<xml_diff>
--- a/webapp/static/user_guide/checking_your_metadata.docx
+++ b/webapp/static/user_guide/checking_your_metadata.docx
@@ -1,17 +1,126 @@
 
 <file path=word/document.xml><?xml version="1.0" encoding="utf-8"?>
-<w:document xmlns:wpc="http://schemas.microsoft.com/office/word/2010/wordprocessingCanvas" xmlns:cx="http://schemas.microsoft.com/office/drawing/2014/chartex" xmlns:cx1="http://schemas.microsoft.com/office/drawing/2015/9/8/chartex" xmlns:cx2="http://schemas.microsoft.com/office/drawing/2015/10/21/chartex" xmlns:cx3="http://schemas.microsoft.com/office/drawing/2016/5/9/chartex" xmlns:cx4="http://schemas.microsoft.com/office/drawing/2016/5/10/chartex" xmlns:cx5="http://schemas.microsoft.com/office/drawing/2016/5/11/chartex" xmlns:cx6="http://schemas.microsoft.com/office/drawing/2016/5/12/chartex" xmlns:cx7="http://schemas.microsoft.com/office/drawing/2016/5/13/chartex" xmlns:cx8="http://schemas.microsoft.com/office/drawing/2016/5/14/chartex" xmlns:mc="http://schemas.openxmlformats.org/markup-compatibility/2006" xmlns:aink="http://schemas.microsoft.com/office/drawing/2016/ink" xmlns:am3d="http://schemas.microsoft.com/office/drawing/2017/model3d" xmlns:o="urn:schemas-microsoft-com:office:office" xmlns:r="http://schemas.openxmlformats.org/officeDocument/2006/relationships" xmlns:m="http://schemas.openxmlformats.org/officeDocument/2006/math" xmlns:v="urn:schemas-microsoft-com:vml" xmlns:wp14="http://schemas.microsoft.com/office/word/2010/wordprocessingDrawing" xmlns:wp="http://schemas.openxmlformats.org/drawingml/2006/wordprocessingDrawing" xmlns:w10="urn:schemas-microsoft-com:office:word" xmlns:w="http://schemas.openxmlformats.org/wordprocessingml/2006/main" xmlns:w14="http://schemas.microsoft.com/office/word/2010/wordml" xmlns:w15="http://schemas.microsoft.com/office/word/2012/wordml" xmlns:w16cex="http://schemas.microsoft.com/office/word/2018/wordml/cex" xmlns:w16cid="http://schemas.microsoft.com/office/word/2016/wordml/cid" xmlns:w16="http://schemas.microsoft.com/office/word/2018/wordml" xmlns:w16sdtdh="http://schemas.microsoft.com/office/word/2020/wordml/sdtdatahash" xmlns:w16se="http://schemas.microsoft.com/office/word/2015/wordml/symex" xmlns:wpg="http://schemas.microsoft.com/office/word/2010/wordprocessingGroup" xmlns:wpi="http://schemas.microsoft.com/office/word/2010/wordprocessingInk" xmlns:wne="http://schemas.microsoft.com/office/word/2006/wordml" xmlns:wps="http://schemas.microsoft.com/office/word/2010/wordprocessingShape" mc:Ignorable="w14 w15 w16se w16cid w16 w16cex w16sdtdh wp14">
+<w:document xmlns:wpc="http://schemas.microsoft.com/office/word/2010/wordprocessingCanvas" xmlns:cx="http://schemas.microsoft.com/office/drawing/2014/chartex" xmlns:cx1="http://schemas.microsoft.com/office/drawing/2015/9/8/chartex" xmlns:cx2="http://schemas.microsoft.com/office/drawing/2015/10/21/chartex" xmlns:cx3="http://schemas.microsoft.com/office/drawing/2016/5/9/chartex" xmlns:cx4="http://schemas.microsoft.com/office/drawing/2016/5/10/chartex" xmlns:cx5="http://schemas.microsoft.com/office/drawing/2016/5/11/chartex" xmlns:cx6="http://schemas.microsoft.com/office/drawing/2016/5/12/chartex" xmlns:cx7="http://schemas.microsoft.com/office/drawing/2016/5/13/chartex" xmlns:cx8="http://schemas.microsoft.com/office/drawing/2016/5/14/chartex" xmlns:mc="http://schemas.openxmlformats.org/markup-compatibility/2006" xmlns:aink="http://schemas.microsoft.com/office/drawing/2016/ink" xmlns:am3d="http://schemas.microsoft.com/office/drawing/2017/model3d" xmlns:o="urn:schemas-microsoft-com:office:office" xmlns:oel="http://schemas.microsoft.com/office/2019/extlst" xmlns:r="http://schemas.openxmlformats.org/officeDocument/2006/relationships" xmlns:m="http://schemas.openxmlformats.org/officeDocument/2006/math" xmlns:v="urn:schemas-microsoft-com:vml" xmlns:wp14="http://schemas.microsoft.com/office/word/2010/wordprocessingDrawing" xmlns:wp="http://schemas.openxmlformats.org/drawingml/2006/wordprocessingDrawing" xmlns:w10="urn:schemas-microsoft-com:office:word" xmlns:w="http://schemas.openxmlformats.org/wordprocessingml/2006/main" xmlns:w14="http://schemas.microsoft.com/office/word/2010/wordml" xmlns:w15="http://schemas.microsoft.com/office/word/2012/wordml" xmlns:w16cex="http://schemas.microsoft.com/office/word/2018/wordml/cex" xmlns:w16cid="http://schemas.microsoft.com/office/word/2016/wordml/cid" xmlns:w16="http://schemas.microsoft.com/office/word/2018/wordml" xmlns:w16sdtdh="http://schemas.microsoft.com/office/word/2020/wordml/sdtdatahash" xmlns:w16se="http://schemas.microsoft.com/office/word/2015/wordml/symex" xmlns:wpg="http://schemas.microsoft.com/office/word/2010/wordprocessingGroup" xmlns:wpi="http://schemas.microsoft.com/office/word/2010/wordprocessingInk" xmlns:wne="http://schemas.microsoft.com/office/word/2006/wordml" xmlns:wps="http://schemas.microsoft.com/office/word/2010/wordprocessingShape" mc:Ignorable="w14 w15 w16se w16cid w16 w16cex w16sdtdh wp14">
   <w:body>
     <w:p>
       <w:pPr>
         <w:spacing w:after="0" w:line="259" w:lineRule="auto"/>
         <w:ind w:left="0" w:firstLine="0"/>
+        <w:rPr>
+          <w:sz w:val="40"/>
+          <w:szCs w:val="40"/>
+        </w:rPr>
       </w:pPr>
       <w:r>
         <w:rPr>
-          <w:sz w:val="32"/>
+          <w:sz w:val="40"/>
+          <w:szCs w:val="40"/>
         </w:rPr>
         <w:t>Checking Your Metadata</w:t>
+      </w:r>
+      <w:r>
+        <w:rPr>
+          <w:sz w:val="40"/>
+          <w:szCs w:val="40"/>
+        </w:rPr>
+        <w:tab/>
+      </w:r>
+      <w:r>
+        <w:rPr>
+          <w:sz w:val="40"/>
+          <w:szCs w:val="40"/>
+        </w:rPr>
+        <w:tab/>
+      </w:r>
+      <w:r>
+        <w:rPr>
+          <w:sz w:val="40"/>
+          <w:szCs w:val="40"/>
+        </w:rPr>
+        <w:tab/>
+      </w:r>
+      <w:r>
+        <w:rPr>
+          <w:sz w:val="40"/>
+          <w:szCs w:val="40"/>
+        </w:rPr>
+        <w:tab/>
+      </w:r>
+      <w:r>
+        <w:rPr>
+          <w:sz w:val="40"/>
+          <w:szCs w:val="40"/>
+        </w:rPr>
+        <w:tab/>
+      </w:r>
+      <w:r>
+        <w:rPr>
+          <w:sz w:val="40"/>
+          <w:szCs w:val="40"/>
+        </w:rPr>
+        <w:tab/>
+      </w:r>
+      <w:r>
+        <w:rPr>
+          <w:noProof/>
+          <w:sz w:val="36"/>
+          <w:szCs w:val="36"/>
+        </w:rPr>
+        <w:drawing>
+          <wp:inline distT="0" distB="0" distL="0" distR="0" wp14:anchorId="25058C2A" wp14:editId="047B00D8">
+            <wp:extent cx="868680" cy="192024"/>
+            <wp:effectExtent l="0" t="0" r="0" b="0"/>
+            <wp:docPr id="2" name="Picture 2" descr="Watch a short demo/discussion on YouTube">
+              <a:hlinkClick xmlns:a="http://schemas.openxmlformats.org/drawingml/2006/main" r:id="rId4" tooltip="Watch a short YouTube video"/>
+              <a:extLst xmlns:a="http://schemas.openxmlformats.org/drawingml/2006/main">
+                <a:ext uri="{C183D7F6-B498-43B3-948B-1728B52AA6E4}">
+                  <adec:decorative xmlns:adec="http://schemas.microsoft.com/office/drawing/2017/decorative" val="0"/>
+                </a:ext>
+              </a:extLst>
+            </wp:docPr>
+            <wp:cNvGraphicFramePr>
+              <a:graphicFrameLocks xmlns:a="http://schemas.openxmlformats.org/drawingml/2006/main" noChangeAspect="1"/>
+            </wp:cNvGraphicFramePr>
+            <a:graphic xmlns:a="http://schemas.openxmlformats.org/drawingml/2006/main">
+              <a:graphicData uri="http://schemas.openxmlformats.org/drawingml/2006/picture">
+                <pic:pic xmlns:pic="http://schemas.openxmlformats.org/drawingml/2006/picture">
+                  <pic:nvPicPr>
+                    <pic:cNvPr id="2" name="Picture 2" descr="Watch a short demo/discussion on YouTube">
+                      <a:hlinkClick r:id="rId4" tooltip="Watch a short YouTube video"/>
+                      <a:extLst>
+                        <a:ext uri="{C183D7F6-B498-43B3-948B-1728B52AA6E4}">
+                          <adec:decorative xmlns:adec="http://schemas.microsoft.com/office/drawing/2017/decorative" val="0"/>
+                        </a:ext>
+                      </a:extLst>
+                    </pic:cNvPr>
+                    <pic:cNvPicPr/>
+                  </pic:nvPicPr>
+                  <pic:blipFill>
+                    <a:blip r:embed="rId5" cstate="print">
+                      <a:extLst>
+                        <a:ext uri="{28A0092B-C50C-407E-A947-70E740481C1C}">
+                          <a14:useLocalDpi xmlns:a14="http://schemas.microsoft.com/office/drawing/2010/main" val="0"/>
+                        </a:ext>
+                      </a:extLst>
+                    </a:blip>
+                    <a:stretch>
+                      <a:fillRect/>
+                    </a:stretch>
+                  </pic:blipFill>
+                  <pic:spPr>
+                    <a:xfrm>
+                      <a:off x="0" y="0"/>
+                      <a:ext cx="868680" cy="192024"/>
+                    </a:xfrm>
+                    <a:prstGeom prst="rect">
+                      <a:avLst/>
+                    </a:prstGeom>
+                  </pic:spPr>
+                </pic:pic>
+              </a:graphicData>
+            </a:graphic>
+          </wp:inline>
+        </w:drawing>
       </w:r>
     </w:p>
     <w:p>
@@ -210,7 +319,7 @@
                     <pic:cNvPicPr/>
                   </pic:nvPicPr>
                   <pic:blipFill>
-                    <a:blip r:embed="rId4"/>
+                    <a:blip r:embed="rId6"/>
                     <a:stretch>
                       <a:fillRect/>
                     </a:stretch>

</xml_diff>